<commit_message>
Minor adjustment to the documentation of checkout
</commit_message>
<xml_diff>
--- a/A1_unit_testing_students/Task 3 Documentation/checkout function testing document 23 nov 2023.docx
+++ b/A1_unit_testing_students/Task 3 Documentation/checkout function testing document 23 nov 2023.docx
@@ -1314,38 +1314,52 @@
                 <w:szCs w:val="18"/>
                 <w:lang w:val="en-IN"/>
               </w:rPr>
-              <w:t xml:space="preserve"> that is a </w:t>
-            </w:r>
-            <w:proofErr w:type="spellStart"/>
-            <w:proofErr w:type="gramStart"/>
-            <w:r>
-              <w:rPr>
-                <w:rFonts w:ascii="Times New Roman" w:hAnsi="Times New Roman" w:cs="Times New Roman"/>
-                <w:sz w:val="18"/>
-                <w:szCs w:val="18"/>
-                <w:lang w:val="en-IN"/>
-              </w:rPr>
-              <w:t>ShoppingCart</w:t>
-            </w:r>
-            <w:proofErr w:type="spellEnd"/>
-            <w:r>
-              <w:rPr>
-                <w:rFonts w:ascii="Times New Roman" w:hAnsi="Times New Roman" w:cs="Times New Roman"/>
-                <w:sz w:val="18"/>
-                <w:szCs w:val="18"/>
-                <w:lang w:val="en-IN"/>
-              </w:rPr>
-              <w:t>(</w:t>
-            </w:r>
-            <w:proofErr w:type="gramEnd"/>
-            <w:r>
-              <w:rPr>
-                <w:rFonts w:ascii="Times New Roman" w:hAnsi="Times New Roman" w:cs="Times New Roman"/>
-                <w:sz w:val="18"/>
-                <w:szCs w:val="18"/>
-                <w:lang w:val="en-IN"/>
-              </w:rPr>
-              <w:t>)</w:t>
+              <w:t xml:space="preserve"> that is </w:t>
+            </w:r>
+            <w:r>
+              <w:rPr>
+                <w:rFonts w:ascii="Times New Roman" w:hAnsi="Times New Roman" w:cs="Times New Roman"/>
+                <w:sz w:val="18"/>
+                <w:szCs w:val="18"/>
+                <w:lang w:val="en-IN"/>
+              </w:rPr>
+              <w:t>an</w:t>
+            </w:r>
+            <w:r>
+              <w:rPr>
+                <w:rFonts w:ascii="Times New Roman" w:hAnsi="Times New Roman" w:cs="Times New Roman"/>
+                <w:sz w:val="18"/>
+                <w:szCs w:val="18"/>
+                <w:lang w:val="en-IN"/>
+              </w:rPr>
+              <w:t xml:space="preserve"> </w:t>
+            </w:r>
+            <w:r>
+              <w:rPr>
+                <w:rFonts w:ascii="Times New Roman" w:hAnsi="Times New Roman" w:cs="Times New Roman"/>
+                <w:sz w:val="18"/>
+                <w:szCs w:val="18"/>
+                <w:lang w:val="en-IN"/>
+              </w:rPr>
+              <w:t>empty s</w:t>
+            </w:r>
+            <w:r>
+              <w:rPr>
+                <w:rFonts w:ascii="Times New Roman" w:hAnsi="Times New Roman" w:cs="Times New Roman"/>
+                <w:sz w:val="18"/>
+                <w:szCs w:val="18"/>
+                <w:lang w:val="en-IN"/>
+              </w:rPr>
+              <w:t>hopping</w:t>
+            </w:r>
+            <w:r>
+              <w:rPr>
+                <w:rFonts w:ascii="Times New Roman" w:hAnsi="Times New Roman" w:cs="Times New Roman"/>
+                <w:sz w:val="18"/>
+                <w:szCs w:val="18"/>
+                <w:lang w:val="en-IN"/>
+              </w:rPr>
+              <w:t xml:space="preserve"> cart</w:t>
             </w:r>
             <w:r>
               <w:rPr>
@@ -2022,38 +2036,7 @@
                 <w:szCs w:val="18"/>
                 <w:lang w:val="en-IN"/>
               </w:rPr>
-              <w:t xml:space="preserve"> that is a </w:t>
-            </w:r>
-            <w:proofErr w:type="spellStart"/>
-            <w:proofErr w:type="gramStart"/>
-            <w:r>
-              <w:rPr>
-                <w:rFonts w:ascii="Times New Roman" w:hAnsi="Times New Roman" w:cs="Times New Roman"/>
-                <w:sz w:val="18"/>
-                <w:szCs w:val="18"/>
-                <w:lang w:val="en-IN"/>
-              </w:rPr>
-              <w:t>ShoppingCart</w:t>
-            </w:r>
-            <w:proofErr w:type="spellEnd"/>
-            <w:r>
-              <w:rPr>
-                <w:rFonts w:ascii="Times New Roman" w:hAnsi="Times New Roman" w:cs="Times New Roman"/>
-                <w:sz w:val="18"/>
-                <w:szCs w:val="18"/>
-                <w:lang w:val="en-IN"/>
-              </w:rPr>
-              <w:t>(</w:t>
-            </w:r>
-            <w:proofErr w:type="gramEnd"/>
-            <w:r>
-              <w:rPr>
-                <w:rFonts w:ascii="Times New Roman" w:hAnsi="Times New Roman" w:cs="Times New Roman"/>
-                <w:sz w:val="18"/>
-                <w:szCs w:val="18"/>
-                <w:lang w:val="en-IN"/>
-              </w:rPr>
-              <w:t>).</w:t>
+              <w:t xml:space="preserve"> that is an empty shopping cart.</w:t>
             </w:r>
           </w:p>
         </w:tc>
@@ -2737,38 +2720,7 @@
                 <w:szCs w:val="18"/>
                 <w:lang w:val="en-IN"/>
               </w:rPr>
-              <w:t xml:space="preserve"> that is a </w:t>
-            </w:r>
-            <w:proofErr w:type="spellStart"/>
-            <w:proofErr w:type="gramStart"/>
-            <w:r>
-              <w:rPr>
-                <w:rFonts w:ascii="Times New Roman" w:hAnsi="Times New Roman" w:cs="Times New Roman"/>
-                <w:sz w:val="18"/>
-                <w:szCs w:val="18"/>
-                <w:lang w:val="en-IN"/>
-              </w:rPr>
-              <w:t>ShoppingCart</w:t>
-            </w:r>
-            <w:proofErr w:type="spellEnd"/>
-            <w:r>
-              <w:rPr>
-                <w:rFonts w:ascii="Times New Roman" w:hAnsi="Times New Roman" w:cs="Times New Roman"/>
-                <w:sz w:val="18"/>
-                <w:szCs w:val="18"/>
-                <w:lang w:val="en-IN"/>
-              </w:rPr>
-              <w:t>(</w:t>
-            </w:r>
-            <w:proofErr w:type="gramEnd"/>
-            <w:r>
-              <w:rPr>
-                <w:rFonts w:ascii="Times New Roman" w:hAnsi="Times New Roman" w:cs="Times New Roman"/>
-                <w:sz w:val="18"/>
-                <w:szCs w:val="18"/>
-                <w:lang w:val="en-IN"/>
-              </w:rPr>
-              <w:t>).</w:t>
+              <w:t xml:space="preserve"> that is an empty shopping cart.</w:t>
             </w:r>
           </w:p>
         </w:tc>
@@ -3548,38 +3500,7 @@
                 <w:szCs w:val="18"/>
                 <w:lang w:val="en-IN"/>
               </w:rPr>
-              <w:t xml:space="preserve"> that is a </w:t>
-            </w:r>
-            <w:proofErr w:type="spellStart"/>
-            <w:proofErr w:type="gramStart"/>
-            <w:r>
-              <w:rPr>
-                <w:rFonts w:ascii="Times New Roman" w:hAnsi="Times New Roman" w:cs="Times New Roman"/>
-                <w:sz w:val="18"/>
-                <w:szCs w:val="18"/>
-                <w:lang w:val="en-IN"/>
-              </w:rPr>
-              <w:t>ShoppingCart</w:t>
-            </w:r>
-            <w:proofErr w:type="spellEnd"/>
-            <w:r>
-              <w:rPr>
-                <w:rFonts w:ascii="Times New Roman" w:hAnsi="Times New Roman" w:cs="Times New Roman"/>
-                <w:sz w:val="18"/>
-                <w:szCs w:val="18"/>
-                <w:lang w:val="en-IN"/>
-              </w:rPr>
-              <w:t>(</w:t>
-            </w:r>
-            <w:proofErr w:type="gramEnd"/>
-            <w:r>
-              <w:rPr>
-                <w:rFonts w:ascii="Times New Roman" w:hAnsi="Times New Roman" w:cs="Times New Roman"/>
-                <w:sz w:val="18"/>
-                <w:szCs w:val="18"/>
-                <w:lang w:val="en-IN"/>
-              </w:rPr>
-              <w:t>).</w:t>
+              <w:t xml:space="preserve"> that is an empty shopping cart.</w:t>
             </w:r>
           </w:p>
         </w:tc>
@@ -3819,23 +3740,13 @@
                 <w:szCs w:val="18"/>
               </w:rPr>
             </w:pPr>
-            <w:proofErr w:type="gramStart"/>
-            <w:r>
-              <w:rPr>
-                <w:rFonts w:ascii="Times New Roman" w:hAnsi="Times New Roman" w:cs="Times New Roman"/>
-                <w:sz w:val="18"/>
-                <w:szCs w:val="18"/>
-              </w:rPr>
-              <w:t>User’s</w:t>
-            </w:r>
-            <w:proofErr w:type="gramEnd"/>
-            <w:r>
-              <w:rPr>
-                <w:rFonts w:ascii="Times New Roman" w:hAnsi="Times New Roman" w:cs="Times New Roman"/>
-                <w:sz w:val="18"/>
-                <w:szCs w:val="18"/>
-              </w:rPr>
-              <w:t xml:space="preserve"> wallet is worth </w:t>
+            <w:r>
+              <w:rPr>
+                <w:rFonts w:ascii="Times New Roman" w:hAnsi="Times New Roman" w:cs="Times New Roman"/>
+                <w:sz w:val="18"/>
+                <w:szCs w:val="18"/>
+              </w:rPr>
+              <w:t xml:space="preserve">User’s wallet is worth </w:t>
             </w:r>
             <w:r>
               <w:rPr>
@@ -3921,23 +3832,13 @@
                 <w:szCs w:val="18"/>
               </w:rPr>
             </w:pPr>
-            <w:proofErr w:type="gramStart"/>
-            <w:r>
-              <w:rPr>
-                <w:rFonts w:ascii="Times New Roman" w:hAnsi="Times New Roman" w:cs="Times New Roman"/>
-                <w:sz w:val="18"/>
-                <w:szCs w:val="18"/>
-              </w:rPr>
-              <w:t>User’s</w:t>
-            </w:r>
-            <w:proofErr w:type="gramEnd"/>
-            <w:r>
-              <w:rPr>
-                <w:rFonts w:ascii="Times New Roman" w:hAnsi="Times New Roman" w:cs="Times New Roman"/>
-                <w:sz w:val="18"/>
-                <w:szCs w:val="18"/>
-              </w:rPr>
-              <w:t xml:space="preserve"> wallet is worth 80. </w:t>
+            <w:r>
+              <w:rPr>
+                <w:rFonts w:ascii="Times New Roman" w:hAnsi="Times New Roman" w:cs="Times New Roman"/>
+                <w:sz w:val="18"/>
+                <w:szCs w:val="18"/>
+              </w:rPr>
+              <w:t xml:space="preserve">User’s wallet is worth 80. </w:t>
             </w:r>
           </w:p>
           <w:p>
@@ -4102,19 +4003,8 @@
                 <w:szCs w:val="18"/>
                 <w:lang w:val="en-IN"/>
               </w:rPr>
-              <w:t xml:space="preserve">Tests with not enough available units than requested by the </w:t>
-            </w:r>
-            <w:proofErr w:type="gramStart"/>
-            <w:r>
-              <w:rPr>
-                <w:rFonts w:ascii="Times New Roman" w:hAnsi="Times New Roman" w:cs="Times New Roman"/>
-                <w:sz w:val="18"/>
-                <w:szCs w:val="18"/>
-                <w:lang w:val="en-IN"/>
-              </w:rPr>
-              <w:t>user</w:t>
-            </w:r>
-            <w:proofErr w:type="gramEnd"/>
+              <w:t>Tests with not enough available units than requested by the user</w:t>
+            </w:r>
           </w:p>
           <w:p>
             <w:pPr>
@@ -4162,49 +4052,8 @@
                 <w:szCs w:val="18"/>
                 <w:lang w:val="en-IN"/>
               </w:rPr>
-              <w:t xml:space="preserve"> that is a </w:t>
-            </w:r>
-            <w:proofErr w:type="spellStart"/>
-            <w:proofErr w:type="gramStart"/>
-            <w:r>
-              <w:rPr>
-                <w:rFonts w:ascii="Times New Roman" w:hAnsi="Times New Roman" w:cs="Times New Roman"/>
-                <w:sz w:val="18"/>
-                <w:szCs w:val="18"/>
-                <w:lang w:val="en-IN"/>
-              </w:rPr>
-              <w:t>ShoppingCart</w:t>
-            </w:r>
-            <w:proofErr w:type="spellEnd"/>
-            <w:r>
-              <w:rPr>
-                <w:rFonts w:ascii="Times New Roman" w:hAnsi="Times New Roman" w:cs="Times New Roman"/>
-                <w:sz w:val="18"/>
-                <w:szCs w:val="18"/>
-                <w:lang w:val="en-IN"/>
-              </w:rPr>
-              <w:t>(</w:t>
-            </w:r>
-            <w:proofErr w:type="gramEnd"/>
-            <w:r>
-              <w:rPr>
-                <w:rFonts w:ascii="Times New Roman" w:hAnsi="Times New Roman" w:cs="Times New Roman"/>
-                <w:sz w:val="18"/>
-                <w:szCs w:val="18"/>
-                <w:lang w:val="en-IN"/>
-              </w:rPr>
-              <w:t>).</w:t>
-            </w:r>
-          </w:p>
-          <w:p>
-            <w:pPr>
-              <w:rPr>
-                <w:rFonts w:ascii="Times New Roman" w:hAnsi="Times New Roman" w:cs="Times New Roman"/>
-                <w:sz w:val="18"/>
-                <w:szCs w:val="18"/>
-                <w:lang w:val="en-IN"/>
-              </w:rPr>
-            </w:pPr>
+              <w:t xml:space="preserve"> that is an empty shopping cart. </w:t>
+            </w:r>
           </w:p>
         </w:tc>
       </w:tr>
@@ -4907,38 +4756,7 @@
                 <w:szCs w:val="18"/>
                 <w:lang w:val="en-IN"/>
               </w:rPr>
-              <w:t xml:space="preserve"> that is a </w:t>
-            </w:r>
-            <w:proofErr w:type="spellStart"/>
-            <w:proofErr w:type="gramStart"/>
-            <w:r>
-              <w:rPr>
-                <w:rFonts w:ascii="Times New Roman" w:hAnsi="Times New Roman" w:cs="Times New Roman"/>
-                <w:sz w:val="18"/>
-                <w:szCs w:val="18"/>
-                <w:lang w:val="en-IN"/>
-              </w:rPr>
-              <w:t>ShoppingCart</w:t>
-            </w:r>
-            <w:proofErr w:type="spellEnd"/>
-            <w:r>
-              <w:rPr>
-                <w:rFonts w:ascii="Times New Roman" w:hAnsi="Times New Roman" w:cs="Times New Roman"/>
-                <w:sz w:val="18"/>
-                <w:szCs w:val="18"/>
-                <w:lang w:val="en-IN"/>
-              </w:rPr>
-              <w:t>(</w:t>
-            </w:r>
-            <w:proofErr w:type="gramEnd"/>
-            <w:r>
-              <w:rPr>
-                <w:rFonts w:ascii="Times New Roman" w:hAnsi="Times New Roman" w:cs="Times New Roman"/>
-                <w:sz w:val="18"/>
-                <w:szCs w:val="18"/>
-                <w:lang w:val="en-IN"/>
-              </w:rPr>
-              <w:t>).</w:t>
+              <w:t xml:space="preserve"> that is an empty shopping cart.</w:t>
             </w:r>
           </w:p>
         </w:tc>
@@ -5653,38 +5471,7 @@
                 <w:szCs w:val="18"/>
                 <w:lang w:val="en-IN"/>
               </w:rPr>
-              <w:t xml:space="preserve"> that is a </w:t>
-            </w:r>
-            <w:proofErr w:type="spellStart"/>
-            <w:proofErr w:type="gramStart"/>
-            <w:r>
-              <w:rPr>
-                <w:rFonts w:ascii="Times New Roman" w:hAnsi="Times New Roman" w:cs="Times New Roman"/>
-                <w:sz w:val="18"/>
-                <w:szCs w:val="18"/>
-                <w:lang w:val="en-IN"/>
-              </w:rPr>
-              <w:t>ShoppingCart</w:t>
-            </w:r>
-            <w:proofErr w:type="spellEnd"/>
-            <w:r>
-              <w:rPr>
-                <w:rFonts w:ascii="Times New Roman" w:hAnsi="Times New Roman" w:cs="Times New Roman"/>
-                <w:sz w:val="18"/>
-                <w:szCs w:val="18"/>
-                <w:lang w:val="en-IN"/>
-              </w:rPr>
-              <w:t>(</w:t>
-            </w:r>
-            <w:proofErr w:type="gramEnd"/>
-            <w:r>
-              <w:rPr>
-                <w:rFonts w:ascii="Times New Roman" w:hAnsi="Times New Roman" w:cs="Times New Roman"/>
-                <w:sz w:val="18"/>
-                <w:szCs w:val="18"/>
-                <w:lang w:val="en-IN"/>
-              </w:rPr>
-              <w:t>).</w:t>
+              <w:t xml:space="preserve"> that is an empty shopping cart.</w:t>
             </w:r>
           </w:p>
         </w:tc>
@@ -6116,18 +5903,8 @@
                 <w:sz w:val="18"/>
                 <w:szCs w:val="18"/>
               </w:rPr>
-              <w:t xml:space="preserve">Tests with sufficient funds and a product in cart but with only one unit </w:t>
-            </w:r>
-            <w:proofErr w:type="gramStart"/>
-            <w:r>
-              <w:rPr>
-                <w:rFonts w:ascii="Times New Roman" w:hAnsi="Times New Roman" w:cs="Times New Roman"/>
-                <w:sz w:val="18"/>
-                <w:szCs w:val="18"/>
-              </w:rPr>
-              <w:t>left</w:t>
-            </w:r>
-            <w:proofErr w:type="gramEnd"/>
+              <w:t>Tests with sufficient funds and a product in cart but with only one unit left</w:t>
+            </w:r>
           </w:p>
           <w:p>
             <w:pPr>
@@ -6175,49 +5952,8 @@
                 <w:szCs w:val="18"/>
                 <w:lang w:val="en-IN"/>
               </w:rPr>
-              <w:t xml:space="preserve"> that is a </w:t>
-            </w:r>
-            <w:proofErr w:type="spellStart"/>
-            <w:proofErr w:type="gramStart"/>
-            <w:r>
-              <w:rPr>
-                <w:rFonts w:ascii="Times New Roman" w:hAnsi="Times New Roman" w:cs="Times New Roman"/>
-                <w:sz w:val="18"/>
-                <w:szCs w:val="18"/>
-                <w:lang w:val="en-IN"/>
-              </w:rPr>
-              <w:t>ShoppingCart</w:t>
-            </w:r>
-            <w:proofErr w:type="spellEnd"/>
-            <w:r>
-              <w:rPr>
-                <w:rFonts w:ascii="Times New Roman" w:hAnsi="Times New Roman" w:cs="Times New Roman"/>
-                <w:sz w:val="18"/>
-                <w:szCs w:val="18"/>
-                <w:lang w:val="en-IN"/>
-              </w:rPr>
-              <w:t>(</w:t>
-            </w:r>
-            <w:proofErr w:type="gramEnd"/>
-            <w:r>
-              <w:rPr>
-                <w:rFonts w:ascii="Times New Roman" w:hAnsi="Times New Roman" w:cs="Times New Roman"/>
-                <w:sz w:val="18"/>
-                <w:szCs w:val="18"/>
-                <w:lang w:val="en-IN"/>
-              </w:rPr>
-              <w:t>).</w:t>
-            </w:r>
-          </w:p>
-          <w:p>
-            <w:pPr>
-              <w:rPr>
-                <w:rFonts w:ascii="Times New Roman" w:hAnsi="Times New Roman" w:cs="Times New Roman"/>
-                <w:sz w:val="18"/>
-                <w:szCs w:val="18"/>
-                <w:lang w:val="en-IN"/>
-              </w:rPr>
-            </w:pPr>
+              <w:t xml:space="preserve"> that is an empty shopping cart. </w:t>
+            </w:r>
           </w:p>
         </w:tc>
       </w:tr>
@@ -6752,49 +6488,8 @@
                 <w:szCs w:val="18"/>
                 <w:lang w:val="en-IN"/>
               </w:rPr>
-              <w:t xml:space="preserve"> that is a </w:t>
-            </w:r>
-            <w:proofErr w:type="spellStart"/>
-            <w:proofErr w:type="gramStart"/>
-            <w:r>
-              <w:rPr>
-                <w:rFonts w:ascii="Times New Roman" w:hAnsi="Times New Roman" w:cs="Times New Roman"/>
-                <w:sz w:val="18"/>
-                <w:szCs w:val="18"/>
-                <w:lang w:val="en-IN"/>
-              </w:rPr>
-              <w:t>ShoppingCart</w:t>
-            </w:r>
-            <w:proofErr w:type="spellEnd"/>
-            <w:r>
-              <w:rPr>
-                <w:rFonts w:ascii="Times New Roman" w:hAnsi="Times New Roman" w:cs="Times New Roman"/>
-                <w:sz w:val="18"/>
-                <w:szCs w:val="18"/>
-                <w:lang w:val="en-IN"/>
-              </w:rPr>
-              <w:t>(</w:t>
-            </w:r>
-            <w:proofErr w:type="gramEnd"/>
-            <w:r>
-              <w:rPr>
-                <w:rFonts w:ascii="Times New Roman" w:hAnsi="Times New Roman" w:cs="Times New Roman"/>
-                <w:sz w:val="18"/>
-                <w:szCs w:val="18"/>
-                <w:lang w:val="en-IN"/>
-              </w:rPr>
-              <w:t>).</w:t>
-            </w:r>
-          </w:p>
-          <w:p>
-            <w:pPr>
-              <w:rPr>
-                <w:rFonts w:ascii="Times New Roman" w:hAnsi="Times New Roman" w:cs="Times New Roman"/>
-                <w:sz w:val="18"/>
-                <w:szCs w:val="18"/>
-                <w:lang w:val="en-IN"/>
-              </w:rPr>
-            </w:pPr>
+              <w:t xml:space="preserve"> that is an empty shopping cart. </w:t>
+            </w:r>
           </w:p>
         </w:tc>
       </w:tr>
@@ -7280,49 +6975,8 @@
                 <w:szCs w:val="18"/>
                 <w:lang w:val="en-IN"/>
               </w:rPr>
-              <w:t xml:space="preserve"> that is a </w:t>
-            </w:r>
-            <w:proofErr w:type="spellStart"/>
-            <w:proofErr w:type="gramStart"/>
-            <w:r>
-              <w:rPr>
-                <w:rFonts w:ascii="Times New Roman" w:hAnsi="Times New Roman" w:cs="Times New Roman"/>
-                <w:sz w:val="18"/>
-                <w:szCs w:val="18"/>
-                <w:lang w:val="en-IN"/>
-              </w:rPr>
-              <w:t>ShoppingCart</w:t>
-            </w:r>
-            <w:proofErr w:type="spellEnd"/>
-            <w:r>
-              <w:rPr>
-                <w:rFonts w:ascii="Times New Roman" w:hAnsi="Times New Roman" w:cs="Times New Roman"/>
-                <w:sz w:val="18"/>
-                <w:szCs w:val="18"/>
-                <w:lang w:val="en-IN"/>
-              </w:rPr>
-              <w:t>(</w:t>
-            </w:r>
-            <w:proofErr w:type="gramEnd"/>
-            <w:r>
-              <w:rPr>
-                <w:rFonts w:ascii="Times New Roman" w:hAnsi="Times New Roman" w:cs="Times New Roman"/>
-                <w:sz w:val="18"/>
-                <w:szCs w:val="18"/>
-                <w:lang w:val="en-IN"/>
-              </w:rPr>
-              <w:t>).</w:t>
-            </w:r>
-          </w:p>
-          <w:p>
-            <w:pPr>
-              <w:rPr>
-                <w:rFonts w:ascii="Times New Roman" w:hAnsi="Times New Roman" w:cs="Times New Roman"/>
-                <w:sz w:val="18"/>
-                <w:szCs w:val="18"/>
-                <w:lang w:val="en-IN"/>
-              </w:rPr>
-            </w:pPr>
+              <w:t xml:space="preserve"> that is an empty shopping cart. </w:t>
+            </w:r>
           </w:p>
         </w:tc>
       </w:tr>

</xml_diff>